<commit_message>
blackbox_test_02-2255b3d: Test behavior of login submit button with invalid credentials, Test behavior of login submit button with empty input fields, Test behavior of signup submit button with valid credentials, Test behavior of signup submit button with mismatched passwords
</commit_message>
<xml_diff>
--- a/Tests/Test_03-2255b3d/blackbox_test_02-2255b3d.docx
+++ b/Tests/Test_03-2255b3d/blackbox_test_02-2255b3d.docx
@@ -57,6 +57,9 @@
       <w:r>
         <w:tab/>
         <w:t xml:space="preserve">                                                                             Date conducted: </w:t>
+      </w:r>
+      <w:r>
+        <w:t>Nov 27, 2024, 4:05 AM</w:t>
       </w:r>
     </w:p>
     <w:p>
@@ -117,11 +120,11 @@
         <w:tblLook w:val="04A0" w:firstRow="1" w:lastRow="0" w:firstColumn="1" w:lastColumn="0" w:noHBand="0" w:noVBand="1"/>
       </w:tblPr>
       <w:tblGrid>
-        <w:gridCol w:w="4017"/>
-        <w:gridCol w:w="4005"/>
-        <w:gridCol w:w="2710"/>
-        <w:gridCol w:w="4340"/>
-        <w:gridCol w:w="1178"/>
+        <w:gridCol w:w="3229"/>
+        <w:gridCol w:w="3167"/>
+        <w:gridCol w:w="2473"/>
+        <w:gridCol w:w="3419"/>
+        <w:gridCol w:w="3962"/>
         <w:gridCol w:w="1020"/>
       </w:tblGrid>
       <w:tr>
@@ -415,7 +418,14 @@
             <w:vAlign w:val="bottom"/>
             <w:hideMark/>
           </w:tcPr>
-          <w:p/>
+          <w:p>
+            <w:r>
+              <w:t>App transitions to the dashboard screen after successful login</w:t>
+            </w:r>
+            <w:r>
+              <w:t>.</w:t>
+            </w:r>
+          </w:p>
         </w:tc>
         <w:tc>
           <w:tcPr>
@@ -435,7 +445,11 @@
             <w:vAlign w:val="bottom"/>
             <w:hideMark/>
           </w:tcPr>
-          <w:p/>
+          <w:p>
+            <w:r>
+              <w:t>Pass</w:t>
+            </w:r>
+          </w:p>
         </w:tc>
       </w:tr>
       <w:tr>
@@ -556,27 +570,44 @@
             <w:vAlign w:val="bottom"/>
             <w:hideMark/>
           </w:tcPr>
-          <w:p/>
-        </w:tc>
-        <w:tc>
-          <w:tcPr>
-            <w:tcW w:w="0" w:type="auto"/>
-            <w:tcBorders>
-              <w:top w:val="single" w:sz="6" w:space="0" w:color="000000"/>
-              <w:left w:val="single" w:sz="6" w:space="0" w:color="000000"/>
-              <w:bottom w:val="single" w:sz="6" w:space="0" w:color="000000"/>
-              <w:right w:val="single" w:sz="6" w:space="0" w:color="000000"/>
-            </w:tcBorders>
-            <w:tcMar>
-              <w:top w:w="40" w:type="dxa"/>
-              <w:left w:w="40" w:type="dxa"/>
-              <w:bottom w:w="40" w:type="dxa"/>
-              <w:right w:w="40" w:type="dxa"/>
-            </w:tcMar>
-            <w:vAlign w:val="bottom"/>
-            <w:hideMark/>
-          </w:tcPr>
-          <w:p/>
+          <w:p>
+            <w:r>
+              <w:t>No error message “</w:t>
+            </w:r>
+            <w:r>
+              <w:t>Invalid Credentials</w:t>
+            </w:r>
+            <w:r>
+              <w:t>” is displayed</w:t>
+            </w:r>
+            <w:r>
+              <w:t>.</w:t>
+            </w:r>
+          </w:p>
+        </w:tc>
+        <w:tc>
+          <w:tcPr>
+            <w:tcW w:w="0" w:type="auto"/>
+            <w:tcBorders>
+              <w:top w:val="single" w:sz="6" w:space="0" w:color="000000"/>
+              <w:left w:val="single" w:sz="6" w:space="0" w:color="000000"/>
+              <w:bottom w:val="single" w:sz="6" w:space="0" w:color="000000"/>
+              <w:right w:val="single" w:sz="6" w:space="0" w:color="000000"/>
+            </w:tcBorders>
+            <w:tcMar>
+              <w:top w:w="40" w:type="dxa"/>
+              <w:left w:w="40" w:type="dxa"/>
+              <w:bottom w:w="40" w:type="dxa"/>
+              <w:right w:w="40" w:type="dxa"/>
+            </w:tcMar>
+            <w:vAlign w:val="bottom"/>
+            <w:hideMark/>
+          </w:tcPr>
+          <w:p>
+            <w:r>
+              <w:t>Fail</w:t>
+            </w:r>
+          </w:p>
         </w:tc>
       </w:tr>
       <w:tr>
@@ -697,27 +728,44 @@
             <w:vAlign w:val="bottom"/>
             <w:hideMark/>
           </w:tcPr>
-          <w:p/>
-        </w:tc>
-        <w:tc>
-          <w:tcPr>
-            <w:tcW w:w="0" w:type="auto"/>
-            <w:tcBorders>
-              <w:top w:val="single" w:sz="6" w:space="0" w:color="000000"/>
-              <w:left w:val="single" w:sz="6" w:space="0" w:color="000000"/>
-              <w:bottom w:val="single" w:sz="6" w:space="0" w:color="000000"/>
-              <w:right w:val="single" w:sz="6" w:space="0" w:color="000000"/>
-            </w:tcBorders>
-            <w:tcMar>
-              <w:top w:w="40" w:type="dxa"/>
-              <w:left w:w="40" w:type="dxa"/>
-              <w:bottom w:w="40" w:type="dxa"/>
-              <w:right w:w="40" w:type="dxa"/>
-            </w:tcMar>
-            <w:vAlign w:val="bottom"/>
-            <w:hideMark/>
-          </w:tcPr>
-          <w:p/>
+          <w:p>
+            <w:r>
+              <w:t>No error message “</w:t>
+            </w:r>
+            <w:r>
+              <w:t>Fields cannot be empty</w:t>
+            </w:r>
+            <w:r>
+              <w:t>” is displayed</w:t>
+            </w:r>
+            <w:r>
+              <w:t>.</w:t>
+            </w:r>
+          </w:p>
+        </w:tc>
+        <w:tc>
+          <w:tcPr>
+            <w:tcW w:w="0" w:type="auto"/>
+            <w:tcBorders>
+              <w:top w:val="single" w:sz="6" w:space="0" w:color="000000"/>
+              <w:left w:val="single" w:sz="6" w:space="0" w:color="000000"/>
+              <w:bottom w:val="single" w:sz="6" w:space="0" w:color="000000"/>
+              <w:right w:val="single" w:sz="6" w:space="0" w:color="000000"/>
+            </w:tcBorders>
+            <w:tcMar>
+              <w:top w:w="40" w:type="dxa"/>
+              <w:left w:w="40" w:type="dxa"/>
+              <w:bottom w:w="40" w:type="dxa"/>
+              <w:right w:w="40" w:type="dxa"/>
+            </w:tcMar>
+            <w:vAlign w:val="bottom"/>
+            <w:hideMark/>
+          </w:tcPr>
+          <w:p>
+            <w:r>
+              <w:t>Fail</w:t>
+            </w:r>
+          </w:p>
         </w:tc>
       </w:tr>
       <w:tr>
@@ -744,7 +792,13 @@
           </w:tcPr>
           <w:p>
             <w:r>
-              <w:t>Test navigation button for screen switching between login and signup screens</w:t>
+              <w:t>Test navigation button</w:t>
+            </w:r>
+            <w:r>
+              <w:t>s</w:t>
+            </w:r>
+            <w:r>
+              <w:t xml:space="preserve"> for screen switching between login and signup screens</w:t>
             </w:r>
           </w:p>
         </w:tc>
@@ -838,27 +892,38 @@
             <w:vAlign w:val="bottom"/>
             <w:hideMark/>
           </w:tcPr>
-          <w:p/>
-        </w:tc>
-        <w:tc>
-          <w:tcPr>
-            <w:tcW w:w="0" w:type="auto"/>
-            <w:tcBorders>
-              <w:top w:val="single" w:sz="6" w:space="0" w:color="000000"/>
-              <w:left w:val="single" w:sz="6" w:space="0" w:color="000000"/>
-              <w:bottom w:val="single" w:sz="6" w:space="0" w:color="000000"/>
-              <w:right w:val="single" w:sz="6" w:space="0" w:color="000000"/>
-            </w:tcBorders>
-            <w:tcMar>
-              <w:top w:w="40" w:type="dxa"/>
-              <w:left w:w="40" w:type="dxa"/>
-              <w:bottom w:w="40" w:type="dxa"/>
-              <w:right w:w="40" w:type="dxa"/>
-            </w:tcMar>
-            <w:vAlign w:val="bottom"/>
-            <w:hideMark/>
-          </w:tcPr>
-          <w:p/>
+          <w:p>
+            <w:r>
+              <w:t>App navigates to the signup screen (from login) and vice versa when the navigation buttons are clicked</w:t>
+            </w:r>
+            <w:r>
+              <w:t>.</w:t>
+            </w:r>
+          </w:p>
+        </w:tc>
+        <w:tc>
+          <w:tcPr>
+            <w:tcW w:w="0" w:type="auto"/>
+            <w:tcBorders>
+              <w:top w:val="single" w:sz="6" w:space="0" w:color="000000"/>
+              <w:left w:val="single" w:sz="6" w:space="0" w:color="000000"/>
+              <w:bottom w:val="single" w:sz="6" w:space="0" w:color="000000"/>
+              <w:right w:val="single" w:sz="6" w:space="0" w:color="000000"/>
+            </w:tcBorders>
+            <w:tcMar>
+              <w:top w:w="40" w:type="dxa"/>
+              <w:left w:w="40" w:type="dxa"/>
+              <w:bottom w:w="40" w:type="dxa"/>
+              <w:right w:w="40" w:type="dxa"/>
+            </w:tcMar>
+            <w:vAlign w:val="bottom"/>
+            <w:hideMark/>
+          </w:tcPr>
+          <w:p>
+            <w:r>
+              <w:t>Pass</w:t>
+            </w:r>
+          </w:p>
         </w:tc>
       </w:tr>
       <w:tr>
@@ -885,6 +950,7 @@
           </w:tcPr>
           <w:p>
             <w:r>
+              <w:lastRenderedPageBreak/>
               <w:t>Test behavior of signup submit button with valid credentials</w:t>
             </w:r>
           </w:p>
@@ -979,27 +1045,44 @@
             <w:vAlign w:val="bottom"/>
             <w:hideMark/>
           </w:tcPr>
-          <w:p/>
-        </w:tc>
-        <w:tc>
-          <w:tcPr>
-            <w:tcW w:w="0" w:type="auto"/>
-            <w:tcBorders>
-              <w:top w:val="single" w:sz="6" w:space="0" w:color="000000"/>
-              <w:left w:val="single" w:sz="6" w:space="0" w:color="000000"/>
-              <w:bottom w:val="single" w:sz="6" w:space="0" w:color="000000"/>
-              <w:right w:val="single" w:sz="6" w:space="0" w:color="000000"/>
-            </w:tcBorders>
-            <w:tcMar>
-              <w:top w:w="40" w:type="dxa"/>
-              <w:left w:w="40" w:type="dxa"/>
-              <w:bottom w:w="40" w:type="dxa"/>
-              <w:right w:w="40" w:type="dxa"/>
-            </w:tcMar>
-            <w:vAlign w:val="bottom"/>
-            <w:hideMark/>
-          </w:tcPr>
-          <w:p/>
+          <w:p>
+            <w:r>
+              <w:t>App doesn’t display message “</w:t>
+            </w:r>
+            <w:r>
+              <w:t>Successfully registered</w:t>
+            </w:r>
+            <w:r>
+              <w:t>” and doesn’t navigate back to login screen</w:t>
+            </w:r>
+            <w:r>
+              <w:t>.</w:t>
+            </w:r>
+          </w:p>
+        </w:tc>
+        <w:tc>
+          <w:tcPr>
+            <w:tcW w:w="0" w:type="auto"/>
+            <w:tcBorders>
+              <w:top w:val="single" w:sz="6" w:space="0" w:color="000000"/>
+              <w:left w:val="single" w:sz="6" w:space="0" w:color="000000"/>
+              <w:bottom w:val="single" w:sz="6" w:space="0" w:color="000000"/>
+              <w:right w:val="single" w:sz="6" w:space="0" w:color="000000"/>
+            </w:tcBorders>
+            <w:tcMar>
+              <w:top w:w="40" w:type="dxa"/>
+              <w:left w:w="40" w:type="dxa"/>
+              <w:bottom w:w="40" w:type="dxa"/>
+              <w:right w:w="40" w:type="dxa"/>
+            </w:tcMar>
+            <w:vAlign w:val="bottom"/>
+            <w:hideMark/>
+          </w:tcPr>
+          <w:p>
+            <w:r>
+              <w:t>Fail</w:t>
+            </w:r>
+          </w:p>
         </w:tc>
       </w:tr>
       <w:tr>
@@ -1026,7 +1109,6 @@
           </w:tcPr>
           <w:p>
             <w:r>
-              <w:lastRenderedPageBreak/>
               <w:t>Test behavior of signup submit button with mismatched passwords</w:t>
             </w:r>
           </w:p>
@@ -1121,27 +1203,38 @@
             <w:vAlign w:val="bottom"/>
             <w:hideMark/>
           </w:tcPr>
-          <w:p/>
-        </w:tc>
-        <w:tc>
-          <w:tcPr>
-            <w:tcW w:w="0" w:type="auto"/>
-            <w:tcBorders>
-              <w:top w:val="single" w:sz="6" w:space="0" w:color="000000"/>
-              <w:left w:val="single" w:sz="6" w:space="0" w:color="000000"/>
-              <w:bottom w:val="single" w:sz="6" w:space="0" w:color="000000"/>
-              <w:right w:val="single" w:sz="6" w:space="0" w:color="000000"/>
-            </w:tcBorders>
-            <w:tcMar>
-              <w:top w:w="40" w:type="dxa"/>
-              <w:left w:w="40" w:type="dxa"/>
-              <w:bottom w:w="40" w:type="dxa"/>
-              <w:right w:w="40" w:type="dxa"/>
-            </w:tcMar>
-            <w:vAlign w:val="bottom"/>
-            <w:hideMark/>
-          </w:tcPr>
-          <w:p/>
+          <w:p>
+            <w:r>
+              <w:t>There is no error message displayed</w:t>
+            </w:r>
+            <w:r>
+              <w:t>.</w:t>
+            </w:r>
+          </w:p>
+        </w:tc>
+        <w:tc>
+          <w:tcPr>
+            <w:tcW w:w="0" w:type="auto"/>
+            <w:tcBorders>
+              <w:top w:val="single" w:sz="6" w:space="0" w:color="000000"/>
+              <w:left w:val="single" w:sz="6" w:space="0" w:color="000000"/>
+              <w:bottom w:val="single" w:sz="6" w:space="0" w:color="000000"/>
+              <w:right w:val="single" w:sz="6" w:space="0" w:color="000000"/>
+            </w:tcBorders>
+            <w:tcMar>
+              <w:top w:w="40" w:type="dxa"/>
+              <w:left w:w="40" w:type="dxa"/>
+              <w:bottom w:w="40" w:type="dxa"/>
+              <w:right w:w="40" w:type="dxa"/>
+            </w:tcMar>
+            <w:vAlign w:val="bottom"/>
+            <w:hideMark/>
+          </w:tcPr>
+          <w:p>
+            <w:r>
+              <w:t>Fail</w:t>
+            </w:r>
+          </w:p>
         </w:tc>
       </w:tr>
     </w:tbl>
@@ -1560,6 +1653,7 @@
   <w:style w:type="character" w:default="1" w:styleId="DefaultParagraphFont">
     <w:name w:val="Default Paragraph Font"/>
     <w:uiPriority w:val="1"/>
+    <w:semiHidden/>
     <w:unhideWhenUsed/>
   </w:style>
   <w:style w:type="table" w:default="1" w:styleId="TableNormal">

</xml_diff>